<commit_message>
up to phase 6
</commit_message>
<xml_diff>
--- a/readme files/KeyboardCmds.docx
+++ b/readme files/KeyboardCmds.docx
@@ -15,7 +15,23 @@
           <w:b/>
           <w:bCs/>
         </w:rPr>
-        <w:t>List of keyboad commands:</w:t>
+        <w:t xml:space="preserve">List of </w:t>
+      </w:r>
+      <w:proofErr w:type="spellStart"/>
+      <w:r>
+        <w:rPr>
+          <w:b/>
+          <w:bCs/>
+        </w:rPr>
+        <w:t>keyboad</w:t>
+      </w:r>
+      <w:proofErr w:type="spellEnd"/>
+      <w:r>
+        <w:rPr>
+          <w:b/>
+          <w:bCs/>
+        </w:rPr>
+        <w:t xml:space="preserve"> commands:</w:t>
       </w:r>
     </w:p>
     <w:p>
@@ -57,6 +73,22 @@
           <w:b/>
           <w:bCs/>
         </w:rPr>
+        <w:t>For all phases: Only one keypress per trial is counted!</w:t>
+      </w:r>
+    </w:p>
+    <w:p>
+      <w:pPr>
+        <w:spacing w:after="0"/>
+        <w:rPr>
+          <w:b/>
+          <w:bCs/>
+        </w:rPr>
+      </w:pPr>
+      <w:r>
+        <w:rPr>
+          <w:b/>
+          <w:bCs/>
+        </w:rPr>
         <w:t xml:space="preserve">Phase </w:t>
       </w:r>
       <w:r>
@@ -64,7 +96,14 @@
           <w:b/>
           <w:bCs/>
         </w:rPr>
-        <w:t>2</w:t>
+        <w:t>3</w:t>
+      </w:r>
+      <w:r>
+        <w:rPr>
+          <w:b/>
+          <w:bCs/>
+        </w:rPr>
+        <w:t xml:space="preserve"> </w:t>
       </w:r>
     </w:p>
     <w:p>
@@ -114,7 +153,14 @@
           <w:b/>
           <w:bCs/>
         </w:rPr>
-        <w:t>3</w:t>
+        <w:t>4</w:t>
+      </w:r>
+      <w:r>
+        <w:rPr>
+          <w:b/>
+          <w:bCs/>
+        </w:rPr>
+        <w:t xml:space="preserve"> </w:t>
       </w:r>
     </w:p>
     <w:p>
@@ -129,6 +175,63 @@
       </w:r>
       <w:r>
         <w:t>stimulus size</w:t>
+      </w:r>
+    </w:p>
+    <w:p>
+      <w:pPr>
+        <w:spacing w:after="0"/>
+      </w:pPr>
+    </w:p>
+    <w:p>
+      <w:pPr>
+        <w:spacing w:after="0"/>
+        <w:rPr>
+          <w:b/>
+          <w:bCs/>
+        </w:rPr>
+      </w:pPr>
+      <w:r>
+        <w:rPr>
+          <w:b/>
+          <w:bCs/>
+        </w:rPr>
+        <w:t xml:space="preserve">Phase </w:t>
+      </w:r>
+      <w:r>
+        <w:rPr>
+          <w:b/>
+          <w:bCs/>
+        </w:rPr>
+        <w:t>5</w:t>
+      </w:r>
+    </w:p>
+    <w:p>
+      <w:pPr>
+        <w:spacing w:after="0"/>
+      </w:pPr>
+      <w:r>
+        <w:t>Left/right arrows: Increase/decrease horizontal offset</w:t>
+      </w:r>
+    </w:p>
+    <w:p>
+      <w:pPr>
+        <w:spacing w:after="0"/>
+      </w:pPr>
+    </w:p>
+    <w:p>
+      <w:pPr>
+        <w:spacing w:after="0"/>
+      </w:pPr>
+      <w:r>
+        <w:t>Phase 6</w:t>
+      </w:r>
+    </w:p>
+    <w:p>
+      <w:pPr>
+        <w:spacing w:after="0"/>
+      </w:pPr>
+      <w:r>
+        <w:t>Left/right arrows: Increase/decrease horizontal offset</w:t>
       </w:r>
     </w:p>
     <w:p>

</xml_diff>